<commit_message>
modified institutional names - film
</commit_message>
<xml_diff>
--- a/++Templated Entries/LAURA ONLY ACCESS COMPLETED/FILM/Adachi, Masao (Amit) Templated KM.docx
+++ b/++Templated Entries/LAURA ONLY ACCESS COMPLETED/FILM/Adachi, Masao (Amit) Templated KM.docx
@@ -475,12 +475,7 @@
             </w:r>
             <w:proofErr w:type="spellEnd"/>
             <w:r>
-              <w:t xml:space="preserve"> (soft-core pornographic) films. Many of these films, too, explored radical leftist politics with themes of sexuality, ge</w:t>
-            </w:r>
-            <w:bookmarkStart w:id="0" w:name="_GoBack"/>
-            <w:bookmarkEnd w:id="0"/>
-            <w:r>
-              <w:t xml:space="preserve">nder, sex, and sexual crimes. In 1971, he co-directed a documentary film, </w:t>
+              <w:t xml:space="preserve"> (soft-core pornographic) films. Many of these films, too, explored radical leftist politics with themes of sexuality, gender, sex, and sexual crimes. In 1971, he co-directed a documentary film, </w:t>
             </w:r>
             <w:proofErr w:type="spellStart"/>
             <w:r>
@@ -851,9 +846,15 @@
           <w:p>
             <w:pPr>
               <w:pStyle w:val="Heading1"/>
+              <w:outlineLvl w:val="0"/>
             </w:pPr>
             <w:r>
-              <w:t>Partial Filmography:</w:t>
+              <w:t>Selected</w:t>
+            </w:r>
+            <w:bookmarkStart w:id="0" w:name="_GoBack"/>
+            <w:bookmarkEnd w:id="0"/>
+            <w:r>
+              <w:t xml:space="preserve"> Filmography:</w:t>
             </w:r>
           </w:p>
           <w:p>
@@ -2215,6 +2216,7 @@
   <w:style w:type="character" w:default="1" w:styleId="DefaultParagraphFont">
     <w:name w:val="Default Paragraph Font"/>
     <w:uiPriority w:val="1"/>
+    <w:semiHidden/>
     <w:unhideWhenUsed/>
   </w:style>
   <w:style w:type="table" w:default="1" w:styleId="TableNormal">
@@ -2991,7 +2993,7 @@
     <w:charset w:val="4E"/>
     <w:family w:val="auto"/>
     <w:pitch w:val="variable"/>
-    <w:sig w:usb0="00000001" w:usb1="08070000" w:usb2="00000010" w:usb3="00000000" w:csb0="00020000" w:csb1="00000000"/>
+    <w:sig w:usb0="E00002FF" w:usb1="6AC7FDFB" w:usb2="00000012" w:usb3="00000000" w:csb0="0002009F" w:csb1="00000000"/>
   </w:font>
   <w:font w:name="Lucida Grande">
     <w:panose1 w:val="020B0600040502020204"/>
@@ -3745,7 +3747,7 @@
   <a:extraClrSchemeLst/>
   <a:extLst>
     <a:ext uri="{05A4C25C-085E-4340-85A3-A5531E510DB2}">
-      <thm15:themeFamily xmlns="" xmlns:thm15="http://schemas.microsoft.com/office/thememl/2012/main" name="Office Theme" id="{62F939B6-93AF-4DB8-9C6B-D6C7DFDC589F}" vid="{4A3C46E8-61CC-4603-A589-7422A47A8E4A}"/>
+      <thm15:themeFamily xmlns:thm15="http://schemas.microsoft.com/office/thememl/2012/main" xmlns="" name="Office Theme" id="{62F939B6-93AF-4DB8-9C6B-D6C7DFDC589F}" vid="{4A3C46E8-61CC-4603-A589-7422A47A8E4A}"/>
     </a:ext>
   </a:extLst>
 </a:theme>
@@ -3803,7 +3805,7 @@
 </file>
 
 <file path=customXml/itemProps1.xml><?xml version="1.0" encoding="utf-8"?>
-<ds:datastoreItem xmlns:ds="http://schemas.openxmlformats.org/officeDocument/2006/customXml" ds:itemID="{E8126002-D1E6-1543-999A-B14DC140CA81}">
+<ds:datastoreItem xmlns:ds="http://schemas.openxmlformats.org/officeDocument/2006/customXml" ds:itemID="{EB275C25-5B7D-D44B-B7C6-C849550F3D2B}">
   <ds:schemaRefs>
     <ds:schemaRef ds:uri="http://schemas.openxmlformats.org/officeDocument/2006/bibliography"/>
   </ds:schemaRefs>

</xml_diff>